<commit_message>
Appendix 2: Open coding results-Mapping
</commit_message>
<xml_diff>
--- a/附表2-初始范畴与初始概念关系.docx
+++ b/附表2-初始范畴与初始概念关系.docx
@@ -1,6 +1,6 @@
 
 <file path=word/document.xml><?xml version="1.0" encoding="utf-8"?>
-<w:document xmlns:wpc="http://schemas.microsoft.com/office/word/2010/wordprocessingCanvas" xmlns:cx="http://schemas.microsoft.com/office/drawing/2014/chartex" xmlns:cx1="http://schemas.microsoft.com/office/drawing/2015/9/8/chartex" xmlns:mc="http://schemas.openxmlformats.org/markup-compatibility/2006" xmlns:o="urn:schemas-microsoft-com:office:office" xmlns:r="http://schemas.openxmlformats.org/officeDocument/2006/relationships" xmlns:m="http://schemas.openxmlformats.org/officeDocument/2006/math" xmlns:v="urn:schemas-microsoft-com:vml" xmlns:wp14="http://schemas.microsoft.com/office/word/2010/wordprocessingDrawing" xmlns:wp="http://schemas.openxmlformats.org/drawingml/2006/wordprocessingDrawing" xmlns:w10="urn:schemas-microsoft-com:office:word" xmlns:w="http://schemas.openxmlformats.org/wordprocessingml/2006/main" xmlns:w14="http://schemas.microsoft.com/office/word/2010/wordml" xmlns:w15="http://schemas.microsoft.com/office/word/2012/wordml" xmlns:w16se="http://schemas.microsoft.com/office/word/2015/wordml/symex" xmlns:wpg="http://schemas.microsoft.com/office/word/2010/wordprocessingGroup" xmlns:wpi="http://schemas.microsoft.com/office/word/2010/wordprocessingInk" xmlns:wne="http://schemas.microsoft.com/office/word/2006/wordml" xmlns:wps="http://schemas.microsoft.com/office/word/2010/wordprocessingShape" mc:Ignorable="w14 w15 w16se wp14">
+<w:document xmlns:wpc="http://schemas.microsoft.com/office/word/2010/wordprocessingCanvas" xmlns:cx="http://schemas.microsoft.com/office/drawing/2014/chartex" xmlns:cx1="http://schemas.microsoft.com/office/drawing/2015/9/8/chartex" xmlns:cx2="http://schemas.microsoft.com/office/drawing/2015/10/21/chartex" xmlns:cx3="http://schemas.microsoft.com/office/drawing/2016/5/9/chartex" xmlns:cx4="http://schemas.microsoft.com/office/drawing/2016/5/10/chartex" xmlns:cx5="http://schemas.microsoft.com/office/drawing/2016/5/11/chartex" xmlns:cx6="http://schemas.microsoft.com/office/drawing/2016/5/12/chartex" xmlns:cx7="http://schemas.microsoft.com/office/drawing/2016/5/13/chartex" xmlns:cx8="http://schemas.microsoft.com/office/drawing/2016/5/14/chartex" xmlns:mc="http://schemas.openxmlformats.org/markup-compatibility/2006" xmlns:aink="http://schemas.microsoft.com/office/drawing/2016/ink" xmlns:am3d="http://schemas.microsoft.com/office/drawing/2017/model3d" xmlns:o="urn:schemas-microsoft-com:office:office" xmlns:oel="http://schemas.microsoft.com/office/2019/extlst" xmlns:r="http://schemas.openxmlformats.org/officeDocument/2006/relationships" xmlns:m="http://schemas.openxmlformats.org/officeDocument/2006/math" xmlns:v="urn:schemas-microsoft-com:vml" xmlns:wp14="http://schemas.microsoft.com/office/word/2010/wordprocessingDrawing" xmlns:wp="http://schemas.openxmlformats.org/drawingml/2006/wordprocessingDrawing" xmlns:w10="urn:schemas-microsoft-com:office:word" xmlns:w="http://schemas.openxmlformats.org/wordprocessingml/2006/main" xmlns:w14="http://schemas.microsoft.com/office/word/2010/wordml" xmlns:w15="http://schemas.microsoft.com/office/word/2012/wordml" xmlns:w16cex="http://schemas.microsoft.com/office/word/2018/wordml/cex" xmlns:w16cid="http://schemas.microsoft.com/office/word/2016/wordml/cid" xmlns:w16="http://schemas.microsoft.com/office/word/2018/wordml" xmlns:w16du="http://schemas.microsoft.com/office/word/2023/wordml/word16du" xmlns:w16sdtdh="http://schemas.microsoft.com/office/word/2020/wordml/sdtdatahash" xmlns:w16sdtfl="http://schemas.microsoft.com/office/word/2024/wordml/sdtformatlock" xmlns:w16se="http://schemas.microsoft.com/office/word/2015/wordml/symex" xmlns:wpg="http://schemas.microsoft.com/office/word/2010/wordprocessingGroup" xmlns:wpi="http://schemas.microsoft.com/office/word/2010/wordprocessingInk" xmlns:wne="http://schemas.microsoft.com/office/word/2006/wordml" xmlns:wps="http://schemas.microsoft.com/office/word/2010/wordprocessingShape" mc:Ignorable="w14 w15 w16se w16cid w16 w16cex w16sdtdh w16sdtfl w16du wp14">
   <w:body>
     <w:p>
       <w:pPr>
@@ -9,7 +9,7 @@
         <w:ind w:firstLineChars="200" w:firstLine="361"/>
         <w:jc w:val="center"/>
         <w:rPr>
-          <w:rFonts w:ascii="宋体" w:eastAsia="宋体" w:hAnsi="宋体" w:cs="Arial"/>
+          <w:rFonts w:ascii="宋体" w:eastAsia="宋体" w:hAnsi="宋体" w:cs="Arial" w:hint="eastAsia"/>
           <w:b/>
           <w:sz w:val="18"/>
           <w:szCs w:val="18"/>
@@ -43,27 +43,7 @@
           <w:szCs w:val="18"/>
           <w:lang w:bidi="ar"/>
         </w:rPr>
-        <w:t xml:space="preserve"> 开放式</w:t>
-      </w:r>
-      <w:r>
-        <w:rPr>
-          <w:rFonts w:ascii="宋体" w:eastAsia="宋体" w:hAnsi="宋体" w:cs="Arial" w:hint="eastAsia"/>
-          <w:b/>
-          <w:sz w:val="18"/>
-          <w:szCs w:val="18"/>
-          <w:lang w:bidi="ar"/>
-        </w:rPr>
-        <w:t>编码结果（初始范畴及其包含的初始概念</w:t>
-      </w:r>
-      <w:r>
-        <w:rPr>
-          <w:rFonts w:ascii="宋体" w:eastAsia="宋体" w:hAnsi="宋体" w:cs="Arial" w:hint="eastAsia"/>
-          <w:b/>
-          <w:sz w:val="18"/>
-          <w:szCs w:val="18"/>
-          <w:lang w:bidi="ar"/>
-        </w:rPr>
-        <w:t>）</w:t>
+        <w:t xml:space="preserve"> 开放式编码结果（初始范畴及其包含的初始概念）</w:t>
       </w:r>
     </w:p>
     <w:p>
@@ -73,7 +53,7 @@
         <w:ind w:firstLineChars="200" w:firstLine="361"/>
         <w:jc w:val="center"/>
         <w:rPr>
-          <w:rFonts w:ascii="宋体" w:eastAsia="宋体" w:hAnsi="宋体" w:cs="Arial"/>
+          <w:rFonts w:ascii="宋体" w:eastAsia="宋体" w:hAnsi="宋体" w:cs="Arial" w:hint="eastAsia"/>
           <w:b/>
           <w:sz w:val="18"/>
           <w:szCs w:val="18"/>
@@ -107,17 +87,7 @@
           <w:szCs w:val="18"/>
           <w:lang w:bidi="ar"/>
         </w:rPr>
-        <w:t xml:space="preserve"> and </w:t>
-      </w:r>
-      <w:r>
-        <w:rPr>
-          <w:rFonts w:ascii="宋体" w:eastAsia="宋体" w:hAnsi="宋体" w:cs="Arial" w:hint="eastAsia"/>
-          <w:b/>
-          <w:sz w:val="18"/>
-          <w:szCs w:val="18"/>
-          <w:lang w:bidi="ar"/>
-        </w:rPr>
-        <w:t>their</w:t>
+        <w:t xml:space="preserve"> and their</w:t>
       </w:r>
       <w:r>
         <w:rPr>
@@ -181,12 +151,11 @@
               <w:spacing w:after="120"/>
               <w:jc w:val="center"/>
               <w:rPr>
-                <w:rFonts w:ascii="宋体" w:eastAsia="宋体" w:hAnsi="宋体" w:hint="default"/>
+                <w:rFonts w:ascii="宋体" w:eastAsia="宋体" w:hAnsi="宋体"/>
                 <w:b/>
                 <w:szCs w:val="21"/>
               </w:rPr>
             </w:pPr>
-            <w:bookmarkStart w:id="0" w:name="_GoBack" w:colFirst="0" w:colLast="1"/>
             <w:r>
               <w:rPr>
                 <w:rFonts w:ascii="宋体" w:eastAsia="宋体" w:hAnsi="宋体"/>
@@ -211,7 +180,7 @@
               <w:spacing w:after="120"/>
               <w:jc w:val="center"/>
               <w:rPr>
-                <w:rFonts w:ascii="宋体" w:eastAsia="宋体" w:hAnsi="宋体" w:hint="default"/>
+                <w:rFonts w:ascii="宋体" w:eastAsia="宋体" w:hAnsi="宋体"/>
                 <w:b/>
                 <w:szCs w:val="21"/>
               </w:rPr>
@@ -227,7 +196,6 @@
           </w:p>
         </w:tc>
       </w:tr>
-      <w:bookmarkEnd w:id="0"/>
       <w:tr>
         <w:tc>
           <w:tcPr>
@@ -243,7 +211,7 @@
               <w:spacing w:after="120"/>
               <w:jc w:val="center"/>
               <w:rPr>
-                <w:rFonts w:ascii="宋体" w:eastAsia="宋体" w:hAnsi="宋体" w:hint="default"/>
+                <w:rFonts w:ascii="宋体" w:eastAsia="宋体" w:hAnsi="宋体"/>
                 <w:szCs w:val="21"/>
               </w:rPr>
             </w:pPr>
@@ -269,7 +237,7 @@
             <w:pPr>
               <w:spacing w:after="120"/>
               <w:rPr>
-                <w:rFonts w:ascii="宋体" w:eastAsia="宋体" w:hAnsi="宋体" w:hint="default"/>
+                <w:rFonts w:ascii="宋体" w:eastAsia="宋体" w:hAnsi="宋体"/>
                 <w:szCs w:val="21"/>
               </w:rPr>
             </w:pPr>
@@ -297,7 +265,7 @@
               <w:spacing w:after="120"/>
               <w:jc w:val="center"/>
               <w:rPr>
-                <w:rFonts w:ascii="宋体" w:eastAsia="宋体" w:hAnsi="宋体" w:hint="default"/>
+                <w:rFonts w:ascii="宋体" w:eastAsia="宋体" w:hAnsi="宋体"/>
                 <w:szCs w:val="21"/>
               </w:rPr>
             </w:pPr>
@@ -322,7 +290,7 @@
             <w:pPr>
               <w:spacing w:after="120"/>
               <w:rPr>
-                <w:rFonts w:ascii="宋体" w:eastAsia="宋体" w:hAnsi="宋体" w:hint="default"/>
+                <w:rFonts w:ascii="宋体" w:eastAsia="宋体" w:hAnsi="宋体"/>
                 <w:szCs w:val="21"/>
               </w:rPr>
             </w:pPr>
@@ -345,7 +313,7 @@
                 <w:rFonts w:ascii="宋体" w:eastAsia="宋体" w:hAnsi="宋体"/>
                 <w:szCs w:val="21"/>
               </w:rPr>
-              <w:t>； b11</w:t>
+              <w:t>；b11</w:t>
             </w:r>
             <w:r>
               <w:rPr>
@@ -389,7 +357,7 @@
               <w:spacing w:after="120"/>
               <w:jc w:val="center"/>
               <w:rPr>
-                <w:rFonts w:ascii="宋体" w:eastAsia="宋体" w:hAnsi="宋体" w:hint="default"/>
+                <w:rFonts w:ascii="宋体" w:eastAsia="宋体" w:hAnsi="宋体"/>
                 <w:szCs w:val="21"/>
               </w:rPr>
             </w:pPr>
@@ -411,7 +379,7 @@
             <w:pPr>
               <w:spacing w:after="120"/>
               <w:rPr>
-                <w:rFonts w:ascii="宋体" w:eastAsia="宋体" w:hAnsi="宋体" w:hint="default"/>
+                <w:rFonts w:ascii="宋体" w:eastAsia="宋体" w:hAnsi="宋体"/>
                 <w:szCs w:val="21"/>
               </w:rPr>
             </w:pPr>
@@ -436,7 +404,7 @@
               <w:spacing w:after="120"/>
               <w:jc w:val="center"/>
               <w:rPr>
-                <w:rFonts w:ascii="宋体" w:eastAsia="宋体" w:hAnsi="宋体" w:hint="default"/>
+                <w:rFonts w:ascii="宋体" w:eastAsia="宋体" w:hAnsi="宋体"/>
                 <w:szCs w:val="21"/>
               </w:rPr>
             </w:pPr>
@@ -458,7 +426,7 @@
             <w:pPr>
               <w:spacing w:after="120"/>
               <w:rPr>
-                <w:rFonts w:ascii="宋体" w:eastAsia="宋体" w:hAnsi="宋体" w:hint="default"/>
+                <w:rFonts w:ascii="宋体" w:eastAsia="宋体" w:hAnsi="宋体"/>
                 <w:szCs w:val="21"/>
               </w:rPr>
             </w:pPr>
@@ -483,7 +451,7 @@
               <w:spacing w:after="120"/>
               <w:jc w:val="center"/>
               <w:rPr>
-                <w:rFonts w:ascii="宋体" w:eastAsia="宋体" w:hAnsi="宋体" w:hint="default"/>
+                <w:rFonts w:ascii="宋体" w:eastAsia="宋体" w:hAnsi="宋体"/>
                 <w:szCs w:val="21"/>
               </w:rPr>
             </w:pPr>
@@ -505,7 +473,7 @@
             <w:pPr>
               <w:spacing w:after="120"/>
               <w:rPr>
-                <w:rFonts w:ascii="宋体" w:eastAsia="宋体" w:hAnsi="宋体" w:hint="default"/>
+                <w:rFonts w:ascii="宋体" w:eastAsia="宋体" w:hAnsi="宋体"/>
                 <w:szCs w:val="21"/>
               </w:rPr>
             </w:pPr>
@@ -530,7 +498,7 @@
               <w:spacing w:after="120"/>
               <w:jc w:val="center"/>
               <w:rPr>
-                <w:rFonts w:ascii="宋体" w:eastAsia="宋体" w:hAnsi="宋体" w:hint="default"/>
+                <w:rFonts w:ascii="宋体" w:eastAsia="宋体" w:hAnsi="宋体"/>
                 <w:szCs w:val="21"/>
               </w:rPr>
             </w:pPr>
@@ -552,7 +520,7 @@
             <w:pPr>
               <w:spacing w:after="120"/>
               <w:rPr>
-                <w:rFonts w:ascii="宋体" w:eastAsia="宋体" w:hAnsi="宋体" w:hint="default"/>
+                <w:rFonts w:ascii="宋体" w:eastAsia="宋体" w:hAnsi="宋体"/>
                 <w:szCs w:val="21"/>
               </w:rPr>
             </w:pPr>
@@ -577,7 +545,7 @@
               <w:spacing w:after="120"/>
               <w:jc w:val="center"/>
               <w:rPr>
-                <w:rFonts w:ascii="宋体" w:eastAsia="宋体" w:hAnsi="宋体" w:hint="default"/>
+                <w:rFonts w:ascii="宋体" w:eastAsia="宋体" w:hAnsi="宋体"/>
                 <w:szCs w:val="21"/>
               </w:rPr>
             </w:pPr>
@@ -599,7 +567,7 @@
             <w:pPr>
               <w:spacing w:after="120"/>
               <w:rPr>
-                <w:rFonts w:ascii="宋体" w:eastAsia="宋体" w:hAnsi="宋体" w:hint="default"/>
+                <w:rFonts w:ascii="宋体" w:eastAsia="宋体" w:hAnsi="宋体"/>
                 <w:szCs w:val="21"/>
               </w:rPr>
             </w:pPr>
@@ -624,7 +592,7 @@
               <w:spacing w:after="120"/>
               <w:jc w:val="center"/>
               <w:rPr>
-                <w:rFonts w:ascii="宋体" w:eastAsia="宋体" w:hAnsi="宋体" w:hint="default"/>
+                <w:rFonts w:ascii="宋体" w:eastAsia="宋体" w:hAnsi="宋体"/>
                 <w:szCs w:val="21"/>
               </w:rPr>
             </w:pPr>
@@ -646,7 +614,7 @@
             <w:pPr>
               <w:spacing w:after="120"/>
               <w:rPr>
-                <w:rFonts w:ascii="宋体" w:eastAsia="宋体" w:hAnsi="宋体" w:hint="default"/>
+                <w:rFonts w:ascii="宋体" w:eastAsia="宋体" w:hAnsi="宋体"/>
                 <w:szCs w:val="21"/>
               </w:rPr>
             </w:pPr>
@@ -671,7 +639,7 @@
               <w:spacing w:after="120"/>
               <w:jc w:val="center"/>
               <w:rPr>
-                <w:rFonts w:ascii="宋体" w:eastAsia="宋体" w:hAnsi="宋体" w:hint="default"/>
+                <w:rFonts w:ascii="宋体" w:eastAsia="宋体" w:hAnsi="宋体"/>
                 <w:szCs w:val="21"/>
               </w:rPr>
             </w:pPr>
@@ -693,7 +661,7 @@
             <w:pPr>
               <w:spacing w:after="120"/>
               <w:rPr>
-                <w:rFonts w:ascii="宋体" w:eastAsia="宋体" w:hAnsi="宋体" w:hint="default"/>
+                <w:rFonts w:ascii="宋体" w:eastAsia="宋体" w:hAnsi="宋体"/>
                 <w:szCs w:val="21"/>
               </w:rPr>
             </w:pPr>
@@ -718,7 +686,7 @@
               <w:spacing w:after="120"/>
               <w:jc w:val="center"/>
               <w:rPr>
-                <w:rFonts w:ascii="宋体" w:eastAsia="宋体" w:hAnsi="宋体" w:hint="default"/>
+                <w:rFonts w:ascii="宋体" w:eastAsia="宋体" w:hAnsi="宋体"/>
                 <w:szCs w:val="21"/>
               </w:rPr>
             </w:pPr>
@@ -740,7 +708,7 @@
             <w:pPr>
               <w:spacing w:after="120"/>
               <w:rPr>
-                <w:rFonts w:ascii="宋体" w:eastAsia="宋体" w:hAnsi="宋体" w:hint="default"/>
+                <w:rFonts w:ascii="宋体" w:eastAsia="宋体" w:hAnsi="宋体"/>
                 <w:szCs w:val="21"/>
               </w:rPr>
             </w:pPr>
@@ -765,7 +733,7 @@
               <w:spacing w:after="120"/>
               <w:jc w:val="center"/>
               <w:rPr>
-                <w:rFonts w:ascii="宋体" w:eastAsia="宋体" w:hAnsi="宋体" w:hint="default"/>
+                <w:rFonts w:ascii="宋体" w:eastAsia="宋体" w:hAnsi="宋体"/>
                 <w:szCs w:val="21"/>
               </w:rPr>
             </w:pPr>
@@ -787,7 +755,7 @@
             <w:pPr>
               <w:spacing w:after="120"/>
               <w:rPr>
-                <w:rFonts w:ascii="宋体" w:eastAsia="宋体" w:hAnsi="宋体" w:hint="default"/>
+                <w:rFonts w:ascii="宋体" w:eastAsia="宋体" w:hAnsi="宋体"/>
                 <w:szCs w:val="21"/>
               </w:rPr>
             </w:pPr>
@@ -812,7 +780,7 @@
               <w:spacing w:after="120"/>
               <w:jc w:val="center"/>
               <w:rPr>
-                <w:rFonts w:ascii="宋体" w:eastAsia="宋体" w:hAnsi="宋体" w:hint="default"/>
+                <w:rFonts w:ascii="宋体" w:eastAsia="宋体" w:hAnsi="宋体"/>
                 <w:szCs w:val="21"/>
               </w:rPr>
             </w:pPr>
@@ -834,7 +802,7 @@
             <w:pPr>
               <w:spacing w:after="120"/>
               <w:rPr>
-                <w:rFonts w:ascii="宋体" w:eastAsia="宋体" w:hAnsi="宋体" w:hint="default"/>
+                <w:rFonts w:ascii="宋体" w:eastAsia="宋体" w:hAnsi="宋体"/>
                 <w:szCs w:val="21"/>
               </w:rPr>
             </w:pPr>
@@ -859,7 +827,7 @@
               <w:spacing w:after="120"/>
               <w:jc w:val="center"/>
               <w:rPr>
-                <w:rFonts w:ascii="宋体" w:eastAsia="宋体" w:hAnsi="宋体" w:hint="default"/>
+                <w:rFonts w:ascii="宋体" w:eastAsia="宋体" w:hAnsi="宋体"/>
                 <w:szCs w:val="21"/>
               </w:rPr>
             </w:pPr>
@@ -881,7 +849,7 @@
             <w:pPr>
               <w:spacing w:after="120"/>
               <w:rPr>
-                <w:rFonts w:ascii="宋体" w:eastAsia="宋体" w:hAnsi="宋体" w:hint="default"/>
+                <w:rFonts w:ascii="宋体" w:eastAsia="宋体" w:hAnsi="宋体"/>
                 <w:szCs w:val="21"/>
               </w:rPr>
             </w:pPr>
@@ -920,7 +888,7 @@
               <w:spacing w:after="120"/>
               <w:jc w:val="center"/>
               <w:rPr>
-                <w:rFonts w:ascii="宋体" w:eastAsia="宋体" w:hAnsi="宋体" w:hint="default"/>
+                <w:rFonts w:ascii="宋体" w:eastAsia="宋体" w:hAnsi="宋体"/>
                 <w:szCs w:val="21"/>
               </w:rPr>
             </w:pPr>
@@ -942,7 +910,7 @@
             <w:pPr>
               <w:spacing w:after="120"/>
               <w:rPr>
-                <w:rFonts w:ascii="宋体" w:eastAsia="宋体" w:hAnsi="宋体" w:hint="default"/>
+                <w:rFonts w:ascii="宋体" w:eastAsia="宋体" w:hAnsi="宋体"/>
                 <w:szCs w:val="21"/>
               </w:rPr>
             </w:pPr>
@@ -967,7 +935,7 @@
               <w:spacing w:after="120"/>
               <w:jc w:val="center"/>
               <w:rPr>
-                <w:rFonts w:ascii="宋体" w:eastAsia="宋体" w:hAnsi="宋体" w:hint="default"/>
+                <w:rFonts w:ascii="宋体" w:eastAsia="宋体" w:hAnsi="宋体"/>
                 <w:szCs w:val="21"/>
               </w:rPr>
             </w:pPr>
@@ -996,7 +964,7 @@
             <w:pPr>
               <w:spacing w:after="120"/>
               <w:rPr>
-                <w:rFonts w:ascii="宋体" w:eastAsia="宋体" w:hAnsi="宋体" w:hint="default"/>
+                <w:rFonts w:ascii="宋体" w:eastAsia="宋体" w:hAnsi="宋体"/>
                 <w:szCs w:val="21"/>
               </w:rPr>
             </w:pPr>
@@ -1024,7 +992,7 @@
               <w:spacing w:after="120"/>
               <w:jc w:val="center"/>
               <w:rPr>
-                <w:rFonts w:ascii="宋体" w:eastAsia="宋体" w:hAnsi="宋体" w:hint="default"/>
+                <w:rFonts w:ascii="宋体" w:eastAsia="宋体" w:hAnsi="宋体"/>
                 <w:szCs w:val="21"/>
               </w:rPr>
             </w:pPr>
@@ -1049,7 +1017,7 @@
             <w:pPr>
               <w:spacing w:after="120"/>
               <w:rPr>
-                <w:rFonts w:ascii="宋体" w:eastAsia="宋体" w:hAnsi="宋体" w:hint="default"/>
+                <w:rFonts w:ascii="宋体" w:eastAsia="宋体" w:hAnsi="宋体"/>
                 <w:szCs w:val="21"/>
               </w:rPr>
             </w:pPr>
@@ -1078,7 +1046,7 @@
               <w:spacing w:after="120"/>
               <w:jc w:val="center"/>
               <w:rPr>
-                <w:rFonts w:ascii="宋体" w:eastAsia="宋体" w:hAnsi="宋体" w:hint="default"/>
+                <w:rFonts w:ascii="宋体" w:eastAsia="宋体" w:hAnsi="宋体"/>
                 <w:szCs w:val="21"/>
               </w:rPr>
             </w:pPr>
@@ -1104,7 +1072,7 @@
             <w:pPr>
               <w:spacing w:after="120"/>
               <w:rPr>
-                <w:rFonts w:ascii="宋体" w:eastAsia="宋体" w:hAnsi="宋体" w:hint="default"/>
+                <w:rFonts w:ascii="宋体" w:eastAsia="宋体" w:hAnsi="宋体"/>
                 <w:szCs w:val="21"/>
               </w:rPr>
             </w:pPr>
@@ -1133,7 +1101,7 @@
               <w:spacing w:after="120"/>
               <w:jc w:val="center"/>
               <w:rPr>
-                <w:rFonts w:ascii="宋体" w:eastAsia="宋体" w:hAnsi="宋体" w:hint="default"/>
+                <w:rFonts w:ascii="宋体" w:eastAsia="宋体" w:hAnsi="宋体"/>
                 <w:szCs w:val="21"/>
               </w:rPr>
             </w:pPr>
@@ -1159,26 +1127,17 @@
             <w:pPr>
               <w:spacing w:after="120"/>
               <w:rPr>
-                <w:rFonts w:ascii="宋体" w:eastAsia="宋体" w:hAnsi="宋体" w:hint="default"/>
-                <w:szCs w:val="21"/>
-              </w:rPr>
-            </w:pPr>
-            <w:r>
-              <w:rPr>
-                <w:rFonts w:ascii="宋体" w:eastAsia="宋体" w:hAnsi="宋体"/>
-                <w:szCs w:val="21"/>
-              </w:rPr>
-              <w:t>b72国际地位提升；b73国际话语</w:t>
-            </w:r>
-            <w:proofErr w:type="gramStart"/>
-            <w:r>
-              <w:rPr>
-                <w:rFonts w:ascii="宋体" w:eastAsia="宋体" w:hAnsi="宋体"/>
-                <w:szCs w:val="21"/>
-              </w:rPr>
-              <w:t>权增强</w:t>
-            </w:r>
-            <w:proofErr w:type="gramEnd"/>
+                <w:rFonts w:ascii="宋体" w:eastAsia="宋体" w:hAnsi="宋体"/>
+                <w:szCs w:val="21"/>
+              </w:rPr>
+            </w:pPr>
+            <w:r>
+              <w:rPr>
+                <w:rFonts w:ascii="宋体" w:eastAsia="宋体" w:hAnsi="宋体"/>
+                <w:szCs w:val="21"/>
+              </w:rPr>
+              <w:t>b72国际地位提升；b73国际话语权增强</w:t>
+            </w:r>
           </w:p>
         </w:tc>
       </w:tr>
@@ -1197,7 +1156,7 @@
               <w:spacing w:after="120"/>
               <w:jc w:val="center"/>
               <w:rPr>
-                <w:rFonts w:ascii="宋体" w:eastAsia="宋体" w:hAnsi="宋体" w:hint="default"/>
+                <w:rFonts w:ascii="宋体" w:eastAsia="宋体" w:hAnsi="宋体"/>
                 <w:szCs w:val="21"/>
               </w:rPr>
             </w:pPr>
@@ -1230,7 +1189,7 @@
             <w:pPr>
               <w:spacing w:after="120"/>
               <w:rPr>
-                <w:rFonts w:ascii="宋体" w:eastAsia="宋体" w:hAnsi="宋体" w:hint="default"/>
+                <w:rFonts w:ascii="宋体" w:eastAsia="宋体" w:hAnsi="宋体"/>
                 <w:szCs w:val="21"/>
               </w:rPr>
             </w:pPr>
@@ -1248,7 +1207,7 @@
     <w:p>
       <w:pPr>
         <w:rPr>
-          <w:rFonts w:ascii="Times New Roman" w:eastAsia="宋体" w:hAnsi="Times New Roman" w:hint="eastAsia"/>
+          <w:rFonts w:ascii="Times New Roman" w:eastAsia="宋体" w:hAnsi="Times New Roman"/>
           <w:sz w:val="24"/>
         </w:rPr>
       </w:pPr>
@@ -1264,7 +1223,7 @@
 </file>
 
 <file path=word/styles.xml><?xml version="1.0" encoding="utf-8"?>
-<w:styles xmlns:mc="http://schemas.openxmlformats.org/markup-compatibility/2006" xmlns:r="http://schemas.openxmlformats.org/officeDocument/2006/relationships" xmlns:w="http://schemas.openxmlformats.org/wordprocessingml/2006/main" xmlns:w14="http://schemas.microsoft.com/office/word/2010/wordml" xmlns:w15="http://schemas.microsoft.com/office/word/2012/wordml" xmlns:w16se="http://schemas.microsoft.com/office/word/2015/wordml/symex" mc:Ignorable="w14 w15 w16se">
+<w:styles xmlns:mc="http://schemas.openxmlformats.org/markup-compatibility/2006" xmlns:r="http://schemas.openxmlformats.org/officeDocument/2006/relationships" xmlns:w="http://schemas.openxmlformats.org/wordprocessingml/2006/main" xmlns:w14="http://schemas.microsoft.com/office/word/2010/wordml" xmlns:w15="http://schemas.microsoft.com/office/word/2012/wordml" xmlns:w16cex="http://schemas.microsoft.com/office/word/2018/wordml/cex" xmlns:w16cid="http://schemas.microsoft.com/office/word/2016/wordml/cid" xmlns:w16="http://schemas.microsoft.com/office/word/2018/wordml" xmlns:w16du="http://schemas.microsoft.com/office/word/2023/wordml/word16du" xmlns:w16sdtdh="http://schemas.microsoft.com/office/word/2020/wordml/sdtdatahash" xmlns:w16sdtfl="http://schemas.microsoft.com/office/word/2024/wordml/sdtformatlock" xmlns:w16se="http://schemas.microsoft.com/office/word/2015/wordml/symex" mc:Ignorable="w14 w15 w16se w16cid w16 w16cex w16sdtdh w16sdtfl w16du">
   <w:docDefaults>
     <w:rPrDefault>
       <w:rPr>
@@ -1274,7 +1233,7 @@
     </w:rPrDefault>
     <w:pPrDefault/>
   </w:docDefaults>
-  <w:latentStyles w:defLockedState="0" w:defUIPriority="99" w:defSemiHidden="0" w:defUnhideWhenUsed="0" w:defQFormat="0" w:count="371">
+  <w:latentStyles w:defLockedState="0" w:defUIPriority="99" w:defSemiHidden="0" w:defUnhideWhenUsed="0" w:defQFormat="0" w:count="376">
     <w:lsdException w:name="Normal" w:uiPriority="0" w:qFormat="1"/>
     <w:lsdException w:name="heading 1" w:uiPriority="9" w:qFormat="1"/>
     <w:lsdException w:name="heading 2" w:semiHidden="1" w:uiPriority="9" w:unhideWhenUsed="1" w:qFormat="1"/>
@@ -1646,6 +1605,11 @@
     <w:lsdException w:name="List Table 5 Dark Accent 6" w:uiPriority="50"/>
     <w:lsdException w:name="List Table 6 Colorful Accent 6" w:uiPriority="51"/>
     <w:lsdException w:name="List Table 7 Colorful Accent 6" w:uiPriority="52"/>
+    <w:lsdException w:name="Mention" w:semiHidden="1" w:unhideWhenUsed="1"/>
+    <w:lsdException w:name="Smart Hyperlink" w:semiHidden="1" w:unhideWhenUsed="1"/>
+    <w:lsdException w:name="Hashtag" w:semiHidden="1" w:unhideWhenUsed="1"/>
+    <w:lsdException w:name="Unresolved Mention" w:semiHidden="1" w:unhideWhenUsed="1"/>
+    <w:lsdException w:name="Smart Link" w:semiHidden="1" w:unhideWhenUsed="1"/>
   </w:latentStyles>
   <w:style w:type="paragraph" w:default="1" w:styleId="a">
     <w:name w:val="Normal"/>

</xml_diff>